<commit_message>
Update verslag en presentatie
</commit_message>
<xml_diff>
--- a/verslag/verslag-drone1.docx
+++ b/verslag/verslag-drone1.docx
@@ -9,7 +9,7 @@
           <w:lang w:eastAsia="nl-BE"/>
         </w:rPr>
         <w:drawing>
-          <wp:anchor distT="0" distB="0" distL="114300" distR="114300" simplePos="0" relativeHeight="251644416" behindDoc="0" locked="0" layoutInCell="1" allowOverlap="1" wp14:anchorId="2F7A8F6E" wp14:editId="0BDD3971">
+          <wp:anchor distT="0" distB="0" distL="114300" distR="114300" simplePos="0" relativeHeight="251641344" behindDoc="0" locked="0" layoutInCell="1" allowOverlap="1" wp14:anchorId="2F7A8F6E" wp14:editId="0BDD3971">
             <wp:simplePos x="0" y="0"/>
             <wp:positionH relativeFrom="margin">
               <wp:posOffset>-419100</wp:posOffset>
@@ -602,7 +602,7 @@
           <w:lang w:eastAsia="nl-BE"/>
         </w:rPr>
         <w:drawing>
-          <wp:anchor distT="0" distB="0" distL="114300" distR="114300" simplePos="0" relativeHeight="251645440" behindDoc="0" locked="0" layoutInCell="1" allowOverlap="1" wp14:anchorId="6B3A9609" wp14:editId="419AC26B">
+          <wp:anchor distT="0" distB="0" distL="114300" distR="114300" simplePos="0" relativeHeight="251642368" behindDoc="0" locked="0" layoutInCell="1" allowOverlap="1" wp14:anchorId="6B3A9609" wp14:editId="419AC26B">
             <wp:simplePos x="0" y="0"/>
             <wp:positionH relativeFrom="margin">
               <wp:posOffset>-295275</wp:posOffset>
@@ -9742,14 +9742,27 @@
                   <w:r>
                     <w:t xml:space="preserve">Figuur </w:t>
                   </w:r>
-                  <w:fldSimple w:instr=" SEQ Figuur \* ARABIC ">
-                    <w:r>
-                      <w:rPr>
-                        <w:noProof/>
-                      </w:rPr>
-                      <w:t>1</w:t>
-                    </w:r>
-                  </w:fldSimple>
+                  <w:r>
+                    <w:fldChar w:fldCharType="begin"/>
+                  </w:r>
+                  <w:r>
+                    <w:instrText xml:space="preserve"> SEQ Figuur \* ARABIC </w:instrText>
+                  </w:r>
+                  <w:r>
+                    <w:fldChar w:fldCharType="separate"/>
+                  </w:r>
+                  <w:r>
+                    <w:rPr>
+                      <w:noProof/>
+                    </w:rPr>
+                    <w:t>1</w:t>
+                  </w:r>
+                  <w:r>
+                    <w:rPr>
+                      <w:noProof/>
+                    </w:rPr>
+                    <w:fldChar w:fldCharType="end"/>
+                  </w:r>
                   <w:r>
                     <w:t>: het bekijken van entiteiten in het syst</w:t>
                   </w:r>
@@ -9774,7 +9787,7 @@
           <w:lang w:eastAsia="nl-BE"/>
         </w:rPr>
         <w:drawing>
-          <wp:anchor distT="0" distB="0" distL="114300" distR="114300" simplePos="0" relativeHeight="251653632" behindDoc="0" locked="0" layoutInCell="1" allowOverlap="1" wp14:anchorId="401C2133" wp14:editId="12328A0E">
+          <wp:anchor distT="0" distB="0" distL="114300" distR="114300" simplePos="0" relativeHeight="251648512" behindDoc="0" locked="0" layoutInCell="1" allowOverlap="1" wp14:anchorId="401C2133" wp14:editId="12328A0E">
             <wp:simplePos x="0" y="0"/>
             <wp:positionH relativeFrom="column">
               <wp:posOffset>-635</wp:posOffset>
@@ -9853,14 +9866,27 @@
                   <w:r>
                     <w:t xml:space="preserve">Figuur </w:t>
                   </w:r>
-                  <w:fldSimple w:instr=" SEQ Figuur \* ARABIC ">
-                    <w:r>
-                      <w:rPr>
-                        <w:noProof/>
-                      </w:rPr>
-                      <w:t>2</w:t>
-                    </w:r>
-                  </w:fldSimple>
+                  <w:r>
+                    <w:fldChar w:fldCharType="begin"/>
+                  </w:r>
+                  <w:r>
+                    <w:instrText xml:space="preserve"> SEQ Figuur \* ARABIC </w:instrText>
+                  </w:r>
+                  <w:r>
+                    <w:fldChar w:fldCharType="separate"/>
+                  </w:r>
+                  <w:r>
+                    <w:rPr>
+                      <w:noProof/>
+                    </w:rPr>
+                    <w:t>2</w:t>
+                  </w:r>
+                  <w:r>
+                    <w:rPr>
+                      <w:noProof/>
+                    </w:rPr>
+                    <w:fldChar w:fldCharType="end"/>
+                  </w:r>
                   <w:r>
                     <w:t>: het toevoegen, wijzigen en verwijderen van entiteiten voor de interne gebruiker en de administrator</w:t>
                   </w:r>
@@ -9878,7 +9904,7 @@
           <w:lang w:eastAsia="nl-BE"/>
         </w:rPr>
         <w:drawing>
-          <wp:anchor distT="0" distB="0" distL="114300" distR="114300" simplePos="0" relativeHeight="251656704" behindDoc="0" locked="0" layoutInCell="1" allowOverlap="1" wp14:anchorId="3396E240" wp14:editId="3E727C2E">
+          <wp:anchor distT="0" distB="0" distL="114300" distR="114300" simplePos="0" relativeHeight="251650560" behindDoc="0" locked="0" layoutInCell="1" allowOverlap="1" wp14:anchorId="3396E240" wp14:editId="3E727C2E">
             <wp:simplePos x="0" y="0"/>
             <wp:positionH relativeFrom="column">
               <wp:posOffset>-968375</wp:posOffset>
@@ -9959,14 +9985,27 @@
                   <w:r>
                     <w:t xml:space="preserve">Figuur </w:t>
                   </w:r>
-                  <w:fldSimple w:instr=" SEQ Figuur \* ARABIC ">
-                    <w:r>
-                      <w:rPr>
-                        <w:noProof/>
-                      </w:rPr>
-                      <w:t>3</w:t>
-                    </w:r>
-                  </w:fldSimple>
+                  <w:r>
+                    <w:fldChar w:fldCharType="begin"/>
+                  </w:r>
+                  <w:r>
+                    <w:instrText xml:space="preserve"> SEQ Figuur \* ARABIC </w:instrText>
+                  </w:r>
+                  <w:r>
+                    <w:fldChar w:fldCharType="separate"/>
+                  </w:r>
+                  <w:r>
+                    <w:rPr>
+                      <w:noProof/>
+                    </w:rPr>
+                    <w:t>3</w:t>
+                  </w:r>
+                  <w:r>
+                    <w:rPr>
+                      <w:noProof/>
+                    </w:rPr>
+                    <w:fldChar w:fldCharType="end"/>
+                  </w:r>
                   <w:r>
                     <w:t>: het wijzigen en verwijderen van entiteiten en het registreren van gebruikers voor de administrator</w:t>
                   </w:r>
@@ -9984,7 +10023,7 @@
           <w:lang w:eastAsia="nl-BE"/>
         </w:rPr>
         <w:drawing>
-          <wp:anchor distT="0" distB="0" distL="114300" distR="114300" simplePos="0" relativeHeight="251655680" behindDoc="0" locked="0" layoutInCell="1" allowOverlap="1" wp14:anchorId="6EE06CB0" wp14:editId="32B692B3">
+          <wp:anchor distT="0" distB="0" distL="114300" distR="114300" simplePos="0" relativeHeight="251649536" behindDoc="0" locked="0" layoutInCell="1" allowOverlap="1" wp14:anchorId="6EE06CB0" wp14:editId="32B692B3">
             <wp:simplePos x="0" y="0"/>
             <wp:positionH relativeFrom="column">
               <wp:posOffset>-635</wp:posOffset>
@@ -12340,17 +12379,40 @@
     </w:p>
     <w:p>
       <w:pPr>
-        <w:rPr>
-          <w:sz w:val="24"/>
-        </w:rPr>
-      </w:pPr>
-    </w:p>
-    <w:p>
-      <w:pPr>
-        <w:rPr>
-          <w:sz w:val="24"/>
-        </w:rPr>
-      </w:pPr>
+        <w:pStyle w:val="Lijstalinea"/>
+        <w:numPr>
+          <w:ilvl w:val="0"/>
+          <w:numId w:val="17"/>
+        </w:numPr>
+        <w:rPr>
+          <w:i/>
+          <w:sz w:val="24"/>
+        </w:rPr>
+      </w:pPr>
+      <w:proofErr w:type="spellStart"/>
+      <w:r>
+        <w:rPr>
+          <w:i/>
+          <w:iCs/>
+          <w:sz w:val="24"/>
+        </w:rPr>
+        <w:t>Breadcrumbing</w:t>
+      </w:r>
+      <w:proofErr w:type="spellEnd"/>
+      <w:r>
+        <w:rPr>
+          <w:i/>
+          <w:iCs/>
+          <w:sz w:val="24"/>
+        </w:rPr>
+        <w:t xml:space="preserve"> links </w:t>
+      </w:r>
+      <w:r>
+        <w:rPr>
+          <w:sz w:val="24"/>
+        </w:rPr>
+        <w:t>om makkelijk naar een vorige pagina terug te kunnen keren (vrij gemakkelijk, redelijk belangrijk)</w:t>
+      </w:r>
     </w:p>
     <w:p>
       <w:pPr>
@@ -12749,7 +12811,7 @@
           <w:lang w:eastAsia="nl-BE"/>
         </w:rPr>
         <w:drawing>
-          <wp:anchor distT="0" distB="0" distL="114300" distR="114300" simplePos="0" relativeHeight="251652608" behindDoc="0" locked="0" layoutInCell="1" allowOverlap="1" wp14:anchorId="2126B31F" wp14:editId="64B27AC9">
+          <wp:anchor distT="0" distB="0" distL="114300" distR="114300" simplePos="0" relativeHeight="251646464" behindDoc="0" locked="0" layoutInCell="1" allowOverlap="1" wp14:anchorId="2126B31F" wp14:editId="64B27AC9">
             <wp:simplePos x="0" y="0"/>
             <wp:positionH relativeFrom="column">
               <wp:posOffset>528955</wp:posOffset>
@@ -14350,7 +14412,7 @@
         </w:rPr>
         <w:lastRenderedPageBreak/>
         <w:drawing>
-          <wp:anchor distT="0" distB="0" distL="114300" distR="114300" simplePos="0" relativeHeight="251676160" behindDoc="0" locked="0" layoutInCell="1" allowOverlap="1" wp14:anchorId="33ADCC1E" wp14:editId="790BCC26">
+          <wp:anchor distT="0" distB="0" distL="114300" distR="114300" simplePos="0" relativeHeight="251656704" behindDoc="0" locked="0" layoutInCell="1" allowOverlap="1" wp14:anchorId="33ADCC1E" wp14:editId="790BCC26">
             <wp:simplePos x="0" y="0"/>
             <wp:positionH relativeFrom="page">
               <wp:posOffset>-480537</wp:posOffset>
@@ -16555,14 +16617,27 @@
       <w:r>
         <w:t xml:space="preserve">Figuur </w:t>
       </w:r>
-      <w:fldSimple w:instr=" SEQ Figuur \* ARABIC ">
-        <w:r>
-          <w:rPr>
-            <w:noProof/>
-          </w:rPr>
-          <w:t>8</w:t>
-        </w:r>
-      </w:fldSimple>
+      <w:r>
+        <w:fldChar w:fldCharType="begin"/>
+      </w:r>
+      <w:r>
+        <w:instrText xml:space="preserve"> SEQ Figuur \* ARABIC </w:instrText>
+      </w:r>
+      <w:r>
+        <w:fldChar w:fldCharType="separate"/>
+      </w:r>
+      <w:r>
+        <w:rPr>
+          <w:noProof/>
+        </w:rPr>
+        <w:t>8</w:t>
+      </w:r>
+      <w:r>
+        <w:rPr>
+          <w:noProof/>
+        </w:rPr>
+        <w:fldChar w:fldCharType="end"/>
+      </w:r>
       <w:r>
         <w:t>: Logintabellen</w:t>
       </w:r>
@@ -20956,7 +21031,7 @@
           <w:lang w:eastAsia="nl-BE"/>
         </w:rPr>
         <w:drawing>
-          <wp:anchor distT="0" distB="0" distL="114300" distR="114300" simplePos="0" relativeHeight="251672064" behindDoc="0" locked="0" layoutInCell="1" allowOverlap="1" wp14:anchorId="1B2DF7A1" wp14:editId="4F3D18EF">
+          <wp:anchor distT="0" distB="0" distL="114300" distR="114300" simplePos="0" relativeHeight="251655680" behindDoc="0" locked="0" layoutInCell="1" allowOverlap="1" wp14:anchorId="1B2DF7A1" wp14:editId="4F3D18EF">
             <wp:simplePos x="0" y="0"/>
             <wp:positionH relativeFrom="margin">
               <wp:posOffset>791210</wp:posOffset>
@@ -22846,7 +22921,7 @@
           <w:lang w:eastAsia="nl-BE"/>
         </w:rPr>
         <w:drawing>
-          <wp:anchor distT="0" distB="0" distL="114300" distR="114300" simplePos="0" relativeHeight="251640320" behindDoc="0" locked="0" layoutInCell="1" allowOverlap="1" wp14:anchorId="72AECE4F" wp14:editId="372D9D9E">
+          <wp:anchor distT="0" distB="0" distL="114300" distR="114300" simplePos="0" relativeHeight="251639296" behindDoc="0" locked="0" layoutInCell="1" allowOverlap="1" wp14:anchorId="72AECE4F" wp14:editId="372D9D9E">
             <wp:simplePos x="0" y="0"/>
             <wp:positionH relativeFrom="column">
               <wp:posOffset>586105</wp:posOffset>
@@ -23064,7 +23139,7 @@
           <w:lang w:eastAsia="nl-BE"/>
         </w:rPr>
         <w:drawing>
-          <wp:anchor distT="0" distB="0" distL="114300" distR="114300" simplePos="0" relativeHeight="251643392" behindDoc="0" locked="0" layoutInCell="1" allowOverlap="1" wp14:anchorId="0497576D" wp14:editId="3D0194CA">
+          <wp:anchor distT="0" distB="0" distL="114300" distR="114300" simplePos="0" relativeHeight="251640320" behindDoc="0" locked="0" layoutInCell="1" allowOverlap="1" wp14:anchorId="0497576D" wp14:editId="3D0194CA">
             <wp:simplePos x="0" y="0"/>
             <wp:positionH relativeFrom="column">
               <wp:posOffset>-4445</wp:posOffset>
@@ -23421,7 +23496,7 @@
           <w:lang w:eastAsia="nl-BE"/>
         </w:rPr>
         <w:drawing>
-          <wp:anchor distT="0" distB="0" distL="114300" distR="114300" simplePos="0" relativeHeight="251646464" behindDoc="0" locked="0" layoutInCell="1" allowOverlap="1" wp14:anchorId="5B510518" wp14:editId="4E3D5E9C">
+          <wp:anchor distT="0" distB="0" distL="114300" distR="114300" simplePos="0" relativeHeight="251643392" behindDoc="0" locked="0" layoutInCell="1" allowOverlap="1" wp14:anchorId="5B510518" wp14:editId="4E3D5E9C">
             <wp:simplePos x="0" y="0"/>
             <wp:positionH relativeFrom="column">
               <wp:posOffset>281305</wp:posOffset>
@@ -23585,7 +23660,7 @@
           <w:lang w:eastAsia="nl-BE"/>
         </w:rPr>
         <w:drawing>
-          <wp:anchor distT="0" distB="0" distL="114300" distR="114300" simplePos="0" relativeHeight="251649536" behindDoc="0" locked="0" layoutInCell="1" allowOverlap="1" wp14:anchorId="348349E5" wp14:editId="2BB6A7DD">
+          <wp:anchor distT="0" distB="0" distL="114300" distR="114300" simplePos="0" relativeHeight="251645440" behindDoc="0" locked="0" layoutInCell="1" allowOverlap="1" wp14:anchorId="348349E5" wp14:editId="2BB6A7DD">
             <wp:simplePos x="0" y="0"/>
             <wp:positionH relativeFrom="column">
               <wp:posOffset>-5080</wp:posOffset>
@@ -23854,7 +23929,7 @@
           <w:lang w:eastAsia="nl-BE"/>
         </w:rPr>
         <w:drawing>
-          <wp:anchor distT="0" distB="0" distL="114300" distR="114300" simplePos="0" relativeHeight="251652608" behindDoc="0" locked="0" layoutInCell="1" allowOverlap="1" wp14:anchorId="12379513" wp14:editId="795EC5A7">
+          <wp:anchor distT="0" distB="0" distL="114300" distR="114300" simplePos="0" relativeHeight="251647488" behindDoc="0" locked="0" layoutInCell="1" allowOverlap="1" wp14:anchorId="12379513" wp14:editId="795EC5A7">
             <wp:simplePos x="0" y="0"/>
             <wp:positionH relativeFrom="column">
               <wp:posOffset>309245</wp:posOffset>
@@ -24141,7 +24216,7 @@
           <w:lang w:eastAsia="nl-BE"/>
         </w:rPr>
         <w:drawing>
-          <wp:anchor distT="0" distB="0" distL="114300" distR="114300" simplePos="0" relativeHeight="251663872" behindDoc="0" locked="0" layoutInCell="1" allowOverlap="1" wp14:anchorId="58A84FC2" wp14:editId="4C08A7EF">
+          <wp:anchor distT="0" distB="0" distL="114300" distR="114300" simplePos="0" relativeHeight="251654656" behindDoc="0" locked="0" layoutInCell="1" allowOverlap="1" wp14:anchorId="58A84FC2" wp14:editId="4C08A7EF">
             <wp:simplePos x="0" y="0"/>
             <wp:positionH relativeFrom="column">
               <wp:posOffset>138430</wp:posOffset>
@@ -24196,7 +24271,7 @@
           <w:lang w:eastAsia="nl-BE"/>
         </w:rPr>
         <w:drawing>
-          <wp:anchor distT="0" distB="0" distL="114300" distR="114300" simplePos="0" relativeHeight="251659776" behindDoc="0" locked="0" layoutInCell="1" allowOverlap="1" wp14:anchorId="031F493B" wp14:editId="624901E5">
+          <wp:anchor distT="0" distB="0" distL="114300" distR="114300" simplePos="0" relativeHeight="251652608" behindDoc="0" locked="0" layoutInCell="1" allowOverlap="1" wp14:anchorId="031F493B" wp14:editId="624901E5">
             <wp:simplePos x="0" y="0"/>
             <wp:positionH relativeFrom="column">
               <wp:posOffset>-5080</wp:posOffset>
@@ -26016,7 +26091,7 @@
           <w:lang w:eastAsia="nl-BE"/>
         </w:rPr>
         <w:drawing>
-          <wp:anchor distT="0" distB="0" distL="114300" distR="114300" simplePos="0" relativeHeight="251656704" behindDoc="0" locked="0" layoutInCell="1" allowOverlap="1" wp14:anchorId="682B9B82" wp14:editId="6BF9A676">
+          <wp:anchor distT="0" distB="0" distL="114300" distR="114300" simplePos="0" relativeHeight="251651584" behindDoc="0" locked="0" layoutInCell="1" allowOverlap="1" wp14:anchorId="682B9B82" wp14:editId="6BF9A676">
             <wp:simplePos x="0" y="0"/>
             <wp:positionH relativeFrom="column">
               <wp:posOffset>338455</wp:posOffset>
@@ -26268,7 +26343,7 @@
           <w:lang w:eastAsia="nl-BE"/>
         </w:rPr>
         <w:drawing>
-          <wp:anchor distT="0" distB="0" distL="114300" distR="114300" simplePos="0" relativeHeight="251660800" behindDoc="0" locked="0" layoutInCell="1" allowOverlap="1" wp14:anchorId="717327DF" wp14:editId="69CD7E29">
+          <wp:anchor distT="0" distB="0" distL="114300" distR="114300" simplePos="0" relativeHeight="251653632" behindDoc="0" locked="0" layoutInCell="1" allowOverlap="1" wp14:anchorId="717327DF" wp14:editId="69CD7E29">
             <wp:simplePos x="0" y="0"/>
             <wp:positionH relativeFrom="column">
               <wp:posOffset>-109855</wp:posOffset>
@@ -30691,14 +30766,27 @@
       <w:r>
         <w:t xml:space="preserve">Figuur </w:t>
       </w:r>
-      <w:fldSimple w:instr=" SEQ Figuur \* ARABIC ">
-        <w:r>
-          <w:rPr>
-            <w:noProof/>
-          </w:rPr>
-          <w:t>34</w:t>
-        </w:r>
-      </w:fldSimple>
+      <w:r>
+        <w:fldChar w:fldCharType="begin"/>
+      </w:r>
+      <w:r>
+        <w:instrText xml:space="preserve"> SEQ Figuur \* ARABIC </w:instrText>
+      </w:r>
+      <w:r>
+        <w:fldChar w:fldCharType="separate"/>
+      </w:r>
+      <w:r>
+        <w:rPr>
+          <w:noProof/>
+        </w:rPr>
+        <w:t>34</w:t>
+      </w:r>
+      <w:r>
+        <w:rPr>
+          <w:noProof/>
+        </w:rPr>
+        <w:fldChar w:fldCharType="end"/>
+      </w:r>
       <w:r>
         <w:t xml:space="preserve">: Unit test voor de index methode van de </w:t>
       </w:r>
@@ -32932,21 +33020,7 @@
             <w:rStyle w:val="Hyperlink"/>
             <w:sz w:val="24"/>
           </w:rPr>
-          <w:t>Ja</w:t>
-        </w:r>
-        <w:r>
-          <w:rPr>
-            <w:rStyle w:val="Hyperlink"/>
-            <w:sz w:val="24"/>
-          </w:rPr>
-          <w:t>v</w:t>
-        </w:r>
-        <w:r>
-          <w:rPr>
-            <w:rStyle w:val="Hyperlink"/>
-            <w:sz w:val="24"/>
-          </w:rPr>
-          <w:t>a</w:t>
+          <w:t>Java</w:t>
         </w:r>
       </w:hyperlink>
       <w:r>
@@ -34724,7 +34798,7 @@
           <w:lang w:eastAsia="nl-BE"/>
         </w:rPr>
         <w:drawing>
-          <wp:anchor distT="0" distB="0" distL="114300" distR="114300" simplePos="0" relativeHeight="251647488" behindDoc="0" locked="0" layoutInCell="1" allowOverlap="1" wp14:anchorId="5797A9C4" wp14:editId="7058A801">
+          <wp:anchor distT="0" distB="0" distL="114300" distR="114300" simplePos="0" relativeHeight="251644416" behindDoc="0" locked="0" layoutInCell="1" allowOverlap="1" wp14:anchorId="5797A9C4" wp14:editId="7058A801">
             <wp:simplePos x="0" y="0"/>
             <wp:positionH relativeFrom="column">
               <wp:posOffset>474980</wp:posOffset>
@@ -45778,6 +45852,7 @@
           <w:docPartUnique/>
         </w:docPartObj>
       </w:sdtPr>
+      <w:sdtEndPr/>
       <w:sdtContent/>
     </w:sdt>
   </w:p>
@@ -45799,6 +45874,7 @@
         <w:docPartUnique/>
       </w:docPartObj>
     </w:sdtPr>
+    <w:sdtEndPr/>
     <w:sdtContent>
       <w:p>
         <w:pPr>
@@ -45862,6 +45938,7 @@
         <w:docPartUnique/>
       </w:docPartObj>
     </w:sdtPr>
+    <w:sdtEndPr/>
     <w:sdtContent>
       <w:p>
         <w:pPr>
@@ -50817,7 +50894,7 @@
     <w:lsdException w:name="Table Web 2" w:semiHidden="1" w:unhideWhenUsed="1"/>
     <w:lsdException w:name="Table Web 3" w:semiHidden="1" w:unhideWhenUsed="1"/>
     <w:lsdException w:name="Balloon Text" w:semiHidden="1" w:unhideWhenUsed="1"/>
-    <w:lsdException w:name="Table Grid" w:semiHidden="1" w:uiPriority="39" w:unhideWhenUsed="1"/>
+    <w:lsdException w:name="Table Grid" w:uiPriority="39"/>
     <w:lsdException w:name="Table Theme" w:semiHidden="1" w:unhideWhenUsed="1"/>
     <w:lsdException w:name="Placeholder Text" w:semiHidden="1"/>
     <w:lsdException w:name="No Spacing" w:uiPriority="1" w:qFormat="1"/>
@@ -51843,7 +51920,7 @@
 </file>
 
 <file path=customXml/itemProps1.xml><?xml version="1.0" encoding="utf-8"?>
-<ds:datastoreItem xmlns:ds="http://schemas.openxmlformats.org/officeDocument/2006/customXml" ds:itemID="{C18CBE48-EB49-4D67-863E-02F936539F94}">
+<ds:datastoreItem xmlns:ds="http://schemas.openxmlformats.org/officeDocument/2006/customXml" ds:itemID="{BAA55BE4-015C-4E7D-A89E-81EF3C6C60CE}">
   <ds:schemaRefs>
     <ds:schemaRef ds:uri="http://schemas.openxmlformats.org/officeDocument/2006/bibliography"/>
   </ds:schemaRefs>

</xml_diff>